<commit_message>
updated response ; submitted
</commit_message>
<xml_diff>
--- a/paper/response1.docx
+++ b/paper/response1.docx
@@ -1,6 +1,6 @@
 
 <file path=word/document.xml><?xml version="1.0" encoding="utf-8"?>
-<w:document xmlns:wpc="http://schemas.microsoft.com/office/word/2010/wordprocessingCanvas" xmlns:cx="http://schemas.microsoft.com/office/drawing/2014/chartex" xmlns:cx1="http://schemas.microsoft.com/office/drawing/2015/9/8/chartex" xmlns:cx2="http://schemas.microsoft.com/office/drawing/2015/10/21/chartex" xmlns:cx3="http://schemas.microsoft.com/office/drawing/2016/5/9/chartex" xmlns:cx4="http://schemas.microsoft.com/office/drawing/2016/5/10/chartex" xmlns:cx5="http://schemas.microsoft.com/office/drawing/2016/5/11/chartex" xmlns:cx6="http://schemas.microsoft.com/office/drawing/2016/5/12/chartex" xmlns:cx7="http://schemas.microsoft.com/office/drawing/2016/5/13/chartex" xmlns:cx8="http://schemas.microsoft.com/office/drawing/2016/5/14/chartex" xmlns:mc="http://schemas.openxmlformats.org/markup-compatibility/2006" xmlns:aink="http://schemas.microsoft.com/office/drawing/2016/ink" xmlns:am3d="http://schemas.microsoft.com/office/drawing/2017/model3d" xmlns:o="urn:schemas-microsoft-com:office:office" xmlns:r="http://schemas.openxmlformats.org/officeDocument/2006/relationships" xmlns:m="http://schemas.openxmlformats.org/officeDocument/2006/math" xmlns:v="urn:schemas-microsoft-com:vml" xmlns:wp14="http://schemas.microsoft.com/office/word/2010/wordprocessingDrawing" xmlns:wp="http://schemas.openxmlformats.org/drawingml/2006/wordprocessingDrawing" xmlns:w10="urn:schemas-microsoft-com:office:word" xmlns:w="http://schemas.openxmlformats.org/wordprocessingml/2006/main" xmlns:w14="http://schemas.microsoft.com/office/word/2010/wordml" xmlns:w15="http://schemas.microsoft.com/office/word/2012/wordml" xmlns:w16cid="http://schemas.microsoft.com/office/word/2016/wordml/cid" xmlns:w16se="http://schemas.microsoft.com/office/word/2015/wordml/symex" xmlns:wpg="http://schemas.microsoft.com/office/word/2010/wordprocessingGroup" xmlns:wpi="http://schemas.microsoft.com/office/word/2010/wordprocessingInk" xmlns:wne="http://schemas.microsoft.com/office/word/2006/wordml" xmlns:wps="http://schemas.microsoft.com/office/word/2010/wordprocessingShape" mc:Ignorable="w14 w15 w16se w16cid wp14">
+<w:document xmlns:wpc="http://schemas.microsoft.com/office/word/2010/wordprocessingCanvas" xmlns:cx="http://schemas.microsoft.com/office/drawing/2014/chartex" xmlns:cx1="http://schemas.microsoft.com/office/drawing/2015/9/8/chartex" xmlns:cx2="http://schemas.microsoft.com/office/drawing/2015/10/21/chartex" xmlns:cx3="http://schemas.microsoft.com/office/drawing/2016/5/9/chartex" xmlns:cx4="http://schemas.microsoft.com/office/drawing/2016/5/10/chartex" xmlns:cx5="http://schemas.microsoft.com/office/drawing/2016/5/11/chartex" xmlns:cx6="http://schemas.microsoft.com/office/drawing/2016/5/12/chartex" xmlns:cx7="http://schemas.microsoft.com/office/drawing/2016/5/13/chartex" xmlns:cx8="http://schemas.microsoft.com/office/drawing/2016/5/14/chartex" xmlns:mc="http://schemas.openxmlformats.org/markup-compatibility/2006" xmlns:aink="http://schemas.microsoft.com/office/drawing/2016/ink" xmlns:am3d="http://schemas.microsoft.com/office/drawing/2017/model3d" xmlns:o="urn:schemas-microsoft-com:office:office" xmlns:oel="http://schemas.microsoft.com/office/2019/extlst" xmlns:r="http://schemas.openxmlformats.org/officeDocument/2006/relationships" xmlns:m="http://schemas.openxmlformats.org/officeDocument/2006/math" xmlns:v="urn:schemas-microsoft-com:vml" xmlns:wp14="http://schemas.microsoft.com/office/word/2010/wordprocessingDrawing" xmlns:wp="http://schemas.openxmlformats.org/drawingml/2006/wordprocessingDrawing" xmlns:w10="urn:schemas-microsoft-com:office:word" xmlns:w="http://schemas.openxmlformats.org/wordprocessingml/2006/main" xmlns:w14="http://schemas.microsoft.com/office/word/2010/wordml" xmlns:w15="http://schemas.microsoft.com/office/word/2012/wordml" xmlns:w16cex="http://schemas.microsoft.com/office/word/2018/wordml/cex" xmlns:w16cid="http://schemas.microsoft.com/office/word/2016/wordml/cid" xmlns:w16="http://schemas.microsoft.com/office/word/2018/wordml" xmlns:w16sdtdh="http://schemas.microsoft.com/office/word/2020/wordml/sdtdatahash" xmlns:w16se="http://schemas.microsoft.com/office/word/2015/wordml/symex" xmlns:wpg="http://schemas.microsoft.com/office/word/2010/wordprocessingGroup" xmlns:wpi="http://schemas.microsoft.com/office/word/2010/wordprocessingInk" xmlns:wne="http://schemas.microsoft.com/office/word/2006/wordml" xmlns:wps="http://schemas.microsoft.com/office/word/2010/wordprocessingShape" mc:Ignorable="w14 w15 w16se w16cid w16 w16cex w16sdtdh wp14">
   <w:body>
     <w:p>
       <w:pPr>
@@ -36,7 +36,13 @@
         <w:t xml:space="preserve">We believe these updates have markedly improved the quality of the manuscript. </w:t>
       </w:r>
       <w:r>
-        <w:t>Significant changes to the text of the submitted manuscript are highlighted in red. We have copied the reviewer’s comments below alongside our responses with notes pointing to where we have updated the text where applicable.</w:t>
+        <w:t>Significant changes to the text of the submitted manuscript are highlighted in red. We have copied the reviewer’s comments below alongside our responses</w:t>
+      </w:r>
+      <w:r>
+        <w:t xml:space="preserve">, separated by horizontal lines, </w:t>
+      </w:r>
+      <w:r>
+        <w:t>with notes pointing to where we have updated the text where applicable.</w:t>
       </w:r>
     </w:p>
     <w:p>
@@ -184,7 +190,27 @@
         <w:rPr>
           <w:rFonts w:cstheme="minorHAnsi"/>
         </w:rPr>
-        <w:t>) treats all of the alpha elements together, varying them in lockstep, in order to interpolate along the grid of isochrones and synthetic spectra. In comparison to other surveys (e.g., APOGEE), the H3 [a/Fe] ratio shows the strongest correlation with [Mg/Fe]. Because our chemical evolution models would also treat the alpha elements varying in lockstep with solar ratios, we would argue that it is accurate enough to simply interpret the measured [a/Fe] ratios as [Mg/Fe].</w:t>
+        <w:t xml:space="preserve">) treats </w:t>
+      </w:r>
+      <w:proofErr w:type="gramStart"/>
+      <w:r>
+        <w:rPr>
+          <w:rFonts w:cstheme="minorHAnsi"/>
+        </w:rPr>
+        <w:t>all of</w:t>
+      </w:r>
+      <w:proofErr w:type="gramEnd"/>
+      <w:r>
+        <w:rPr>
+          <w:rFonts w:cstheme="minorHAnsi"/>
+        </w:rPr>
+        <w:t xml:space="preserve"> the alpha elements together, varying them in lockstep, in order to interpolate along the grid of isochrones and synthetic spectra. In comparison to other surveys (e.g., APOGEE), the H3 [a/Fe] ratio shows the strongest correlation with [Mg/Fe]. Because our chemical evolution models would also treat the alpha elements varying in lockstep with solar ratios, we would argue that it is accurate enough to simply interpret the measured [a/Fe] ratios as [Mg/Fe]</w:t>
+      </w:r>
+      <w:r>
+        <w:rPr>
+          <w:rFonts w:cstheme="minorHAnsi"/>
+        </w:rPr>
+        <w:t>. We have modified the text in section 5.1 to include this detail.</w:t>
       </w:r>
     </w:p>
     <w:p>
@@ -212,13 +238,27 @@
         <w:rPr>
           <w:rFonts w:cstheme="minorHAnsi"/>
         </w:rPr>
-        <w:t>However, [Mg/H] is always exactly [O/H] with how we have parameterized the yields and enrichment rates in our models (i.e., a metallicity independent yield from massive stars, and zero yield from all other sources). This equivalence is supported by both theoretical and observational arguments (massive star models predict the production of both is dominated by alpha-capture nucleosynthesis; [O/Mg] ~ 0 across all Galactocentric radii observed by APOGEE</w:t>
-      </w:r>
-      <w:r>
-        <w:rPr>
-          <w:rFonts w:cstheme="minorHAnsi"/>
-        </w:rPr>
-        <w:t>; e.g., Weinberg et al. 2019</w:t>
+        <w:t xml:space="preserve">However, [Mg/H] is always exactly [O/H] with how we have parameterized the yields and enrichment rates in our models (i.e., a metallicity independent yield from massive stars, and zero yield from all other sources). This equivalence is supported by both theoretical and observational arguments (massive star models predict the production of both is dominated by alpha-capture nucleosynthesis; [O/Mg] ~ 0 across all Galactocentric radii observed by </w:t>
+      </w:r>
+      <w:proofErr w:type="gramStart"/>
+      <w:r>
+        <w:rPr>
+          <w:rFonts w:cstheme="minorHAnsi"/>
+        </w:rPr>
+        <w:t>APOGEE</w:t>
+      </w:r>
+      <w:r>
+        <w:rPr>
+          <w:rFonts w:cstheme="minorHAnsi"/>
+        </w:rPr>
+        <w:t>;</w:t>
+      </w:r>
+      <w:proofErr w:type="gramEnd"/>
+      <w:r>
+        <w:rPr>
+          <w:rFonts w:cstheme="minorHAnsi"/>
+        </w:rPr>
+        <w:t xml:space="preserve"> e.g., Weinberg et al. 2019</w:t>
       </w:r>
       <w:r>
         <w:rPr>
@@ -246,21 +286,31 @@
         <w:rPr>
           <w:rFonts w:cstheme="minorHAnsi"/>
         </w:rPr>
-        <w:t xml:space="preserve">Therefore, the paper would be significantly more understandable to non-experts if we simply state that we model Mg throughout, so we have made exactly this change. This revision is no cause for concern for the reasons stated above ([O/H] = [Mg/H], and therefore [O/Fe] = [Mg/Fe]). </w:t>
-      </w:r>
-    </w:p>
-    <w:p>
-      <w:pPr>
-        <w:jc w:val="both"/>
-        <w:rPr>
-          <w:rFonts w:cstheme="minorHAnsi"/>
-        </w:rPr>
-      </w:pPr>
-      <w:r>
-        <w:rPr>
-          <w:rFonts w:cstheme="minorHAnsi"/>
-        </w:rPr>
-        <w:t>Significant updates to this effect in the text can be found at the end of section 2, near the end of section 4.1, and at the end of the first paragraph of section 5.1.</w:t>
+        <w:t>Therefore, the paper would be significantly more understandable to non-experts if we simply state that we model Mg throughout, so we have made exactly this change. This revision is no cause for concern for the reasons stated above ([O/H] = [Mg/H], and therefore [O/Fe] = [Mg/Fe]).</w:t>
+      </w:r>
+      <w:r>
+        <w:rPr>
+          <w:rFonts w:cstheme="minorHAnsi"/>
+        </w:rPr>
+        <w:t xml:space="preserve"> </w:t>
+      </w:r>
+      <w:r>
+        <w:rPr>
+          <w:rFonts w:cstheme="minorHAnsi"/>
+        </w:rPr>
+        <w:t>Significant updates to this effect in the text can be found at the end of section 2</w:t>
+      </w:r>
+      <w:r>
+        <w:rPr>
+          <w:rFonts w:cstheme="minorHAnsi"/>
+        </w:rPr>
+        <w:t xml:space="preserve"> and</w:t>
+      </w:r>
+      <w:r>
+        <w:rPr>
+          <w:rFonts w:cstheme="minorHAnsi"/>
+        </w:rPr>
+        <w:t xml:space="preserve"> near the end of section 4.1.</w:t>
       </w:r>
     </w:p>
     <w:p>
@@ -637,25 +687,7 @@
           <w:color w:val="000000"/>
           <w:shd w:val="clear" w:color="auto" w:fill="FFFFFF"/>
         </w:rPr>
-        <w:t xml:space="preserve">, Kobayashi &amp; </w:t>
-      </w:r>
-      <w:proofErr w:type="spellStart"/>
-      <w:r>
-        <w:rPr>
-          <w:rFonts w:cstheme="minorHAnsi"/>
-          <w:color w:val="000000"/>
-          <w:shd w:val="clear" w:color="auto" w:fill="FFFFFF"/>
-        </w:rPr>
-        <w:t>Tominaga</w:t>
-      </w:r>
-      <w:proofErr w:type="spellEnd"/>
-      <w:r>
-        <w:rPr>
-          <w:rFonts w:cstheme="minorHAnsi"/>
-          <w:color w:val="000000"/>
-          <w:shd w:val="clear" w:color="auto" w:fill="FFFFFF"/>
-        </w:rPr>
-        <w:t xml:space="preserve"> 2013)</w:t>
+        <w:t>, Kobayashi &amp; Tominaga 2013)</w:t>
       </w:r>
       <w:r>
         <w:rPr>
@@ -827,25 +859,7 @@
           <w:color w:val="000000"/>
           <w:shd w:val="clear" w:color="auto" w:fill="FFFFFF"/>
         </w:rPr>
-        <w:t xml:space="preserve">, observations suggest that a portion of supernova ejecta can be lost directly to a hot outflow. Chisholm, </w:t>
-      </w:r>
-      <w:proofErr w:type="spellStart"/>
-      <w:r>
-        <w:rPr>
-          <w:rFonts w:cstheme="minorHAnsi"/>
-          <w:color w:val="000000"/>
-          <w:shd w:val="clear" w:color="auto" w:fill="FFFFFF"/>
-        </w:rPr>
-        <w:t>Tremonti</w:t>
-      </w:r>
-      <w:proofErr w:type="spellEnd"/>
-      <w:r>
-        <w:rPr>
-          <w:rFonts w:cstheme="minorHAnsi"/>
-          <w:color w:val="000000"/>
-          <w:shd w:val="clear" w:color="auto" w:fill="FFFFFF"/>
-        </w:rPr>
-        <w:t xml:space="preserve"> &amp; </w:t>
+        <w:t xml:space="preserve">, observations suggest that a portion of supernova ejecta can be lost directly to a hot outflow. Chisholm, Tremonti &amp; </w:t>
       </w:r>
       <w:proofErr w:type="spellStart"/>
       <w:r>
@@ -1064,7 +1078,29 @@
           <w:shd w:val="clear" w:color="auto" w:fill="FFFFFF"/>
           <w14:ligatures w14:val="none"/>
         </w:rPr>
-        <w:t xml:space="preserve"> from massive stars are physical given the assumed </w:t>
+        <w:t xml:space="preserve"> from massive stars </w:t>
+      </w:r>
+      <w:proofErr w:type="gramStart"/>
+      <w:r>
+        <w:rPr>
+          <w:rFonts w:eastAsia="Times New Roman" w:cstheme="minorHAnsi"/>
+          <w:color w:val="000000"/>
+          <w:kern w:val="0"/>
+          <w:shd w:val="clear" w:color="auto" w:fill="FFFFFF"/>
+          <w14:ligatures w14:val="none"/>
+        </w:rPr>
+        <w:t>are</w:t>
+      </w:r>
+      <w:proofErr w:type="gramEnd"/>
+      <w:r>
+        <w:rPr>
+          <w:rFonts w:eastAsia="Times New Roman" w:cstheme="minorHAnsi"/>
+          <w:color w:val="000000"/>
+          <w:kern w:val="0"/>
+          <w:shd w:val="clear" w:color="auto" w:fill="FFFFFF"/>
+          <w14:ligatures w14:val="none"/>
+        </w:rPr>
+        <w:t xml:space="preserve"> physical given the assumed </w:t>
       </w:r>
       <w:proofErr w:type="spellStart"/>
       <w:r>
@@ -1340,29 +1376,7 @@
           <w:shd w:val="clear" w:color="auto" w:fill="FFFFFF"/>
           <w14:ligatures w14:val="none"/>
         </w:rPr>
-        <w:t xml:space="preserve">, Kobayashi &amp; </w:t>
-      </w:r>
-      <w:proofErr w:type="spellStart"/>
-      <w:r>
-        <w:rPr>
-          <w:rFonts w:eastAsia="Times New Roman" w:cstheme="minorHAnsi"/>
-          <w:color w:val="000000"/>
-          <w:kern w:val="0"/>
-          <w:shd w:val="clear" w:color="auto" w:fill="FFFFFF"/>
-          <w14:ligatures w14:val="none"/>
-        </w:rPr>
-        <w:t>Tominaga</w:t>
-      </w:r>
-      <w:proofErr w:type="spellEnd"/>
-      <w:r>
-        <w:rPr>
-          <w:rFonts w:eastAsia="Times New Roman" w:cstheme="minorHAnsi"/>
-          <w:color w:val="000000"/>
-          <w:kern w:val="0"/>
-          <w:shd w:val="clear" w:color="auto" w:fill="FFFFFF"/>
-          <w14:ligatures w14:val="none"/>
-        </w:rPr>
-        <w:t xml:space="preserve"> (2013) models, what really dominates this comparison is the “oxygen-magnesium problem,” whereby Mg is underproduced relative to O in massive star models (see Griffith et al. 2022). This is a known problem affecting predicted abundance ratios at the factor of ~3 level. Therefore, although the investigation is worthwhile, we are unable to tell if the derived Fe yields are consistent between massive star models and our empirical inference as this discrepancy dominates the comparison.</w:t>
+        <w:t>, Kobayashi &amp; Tominaga (2013) models, what really dominates this comparison is the “oxygen-magnesium problem,” whereby Mg is underproduced relative to O in massive star models (see Griffith et al. 2022). This is a known problem affecting predicted abundance ratios at the factor of ~3 level. Therefore, although the investigation is worthwhile, we are unable to tell if the derived Fe yields are consistent between massive star models and our empirical inference as this discrepancy dominates the comparison.</w:t>
       </w:r>
     </w:p>
     <w:p>
@@ -1658,25 +1672,7 @@
           <w:kern w:val="0"/>
           <w14:ligatures w14:val="none"/>
         </w:rPr>
-        <w:t xml:space="preserve"> events per unit mass of star formation as suggest by, e.g., </w:t>
-      </w:r>
-      <w:proofErr w:type="spellStart"/>
-      <w:r>
-        <w:rPr>
-          <w:rFonts w:eastAsia="Times New Roman" w:cstheme="minorHAnsi"/>
-          <w:kern w:val="0"/>
-          <w14:ligatures w14:val="none"/>
-        </w:rPr>
-        <w:t>Maoz</w:t>
-      </w:r>
-      <w:proofErr w:type="spellEnd"/>
-      <w:r>
-        <w:rPr>
-          <w:rFonts w:eastAsia="Times New Roman" w:cstheme="minorHAnsi"/>
-          <w:kern w:val="0"/>
-          <w14:ligatures w14:val="none"/>
-        </w:rPr>
-        <w:t xml:space="preserve"> &amp; </w:t>
+        <w:t xml:space="preserve"> events per unit mass of star formation as suggest by, e.g., Maoz &amp; </w:t>
       </w:r>
       <w:proofErr w:type="spellStart"/>
       <w:r>
@@ -1738,10 +1734,24 @@
           <w:kern w:val="0"/>
           <w14:ligatures w14:val="none"/>
         </w:rPr>
-        <w:t xml:space="preserve"> (we compute yields of 0.0056 for O and 1.8e-4 for Mg).</w:t>
-      </w:r>
-      <w:bookmarkStart w:id="0" w:name="_GoBack"/>
-      <w:bookmarkEnd w:id="0"/>
+        <w:t xml:space="preserve"> (we compute yields of 0.0056 for O and 1.8e-4 for Mg</w:t>
+      </w:r>
+      <w:r>
+        <w:rPr>
+          <w:rFonts w:eastAsia="Times New Roman" w:cstheme="minorHAnsi"/>
+          <w:kern w:val="0"/>
+          <w14:ligatures w14:val="none"/>
+        </w:rPr>
+        <w:t xml:space="preserve"> for this model</w:t>
+      </w:r>
+      <w:r>
+        <w:rPr>
+          <w:rFonts w:eastAsia="Times New Roman" w:cstheme="minorHAnsi"/>
+          <w:kern w:val="0"/>
+          <w14:ligatures w14:val="none"/>
+        </w:rPr>
+        <w:t>).</w:t>
+      </w:r>
     </w:p>
     <w:p>
       <w:pPr>
@@ -1800,7 +1810,7 @@
 </file>
 
 <file path=word/styles.xml><?xml version="1.0" encoding="utf-8"?>
-<w:styles xmlns:mc="http://schemas.openxmlformats.org/markup-compatibility/2006" xmlns:r="http://schemas.openxmlformats.org/officeDocument/2006/relationships" xmlns:w="http://schemas.openxmlformats.org/wordprocessingml/2006/main" xmlns:w14="http://schemas.microsoft.com/office/word/2010/wordml" xmlns:w15="http://schemas.microsoft.com/office/word/2012/wordml" xmlns:w16cid="http://schemas.microsoft.com/office/word/2016/wordml/cid" xmlns:w16se="http://schemas.microsoft.com/office/word/2015/wordml/symex" mc:Ignorable="w14 w15 w16se w16cid">
+<w:styles xmlns:mc="http://schemas.openxmlformats.org/markup-compatibility/2006" xmlns:r="http://schemas.openxmlformats.org/officeDocument/2006/relationships" xmlns:w="http://schemas.openxmlformats.org/wordprocessingml/2006/main" xmlns:w14="http://schemas.microsoft.com/office/word/2010/wordml" xmlns:w15="http://schemas.microsoft.com/office/word/2012/wordml" xmlns:w16cex="http://schemas.microsoft.com/office/word/2018/wordml/cex" xmlns:w16cid="http://schemas.microsoft.com/office/word/2016/wordml/cid" xmlns:w16="http://schemas.microsoft.com/office/word/2018/wordml" xmlns:w16sdtdh="http://schemas.microsoft.com/office/word/2020/wordml/sdtdatahash" xmlns:w16se="http://schemas.microsoft.com/office/word/2015/wordml/symex" mc:Ignorable="w14 w15 w16se w16cid w16 w16cex w16sdtdh">
   <w:docDefaults>
     <w:rPrDefault>
       <w:rPr>
@@ -1814,7 +1824,7 @@
     </w:rPrDefault>
     <w:pPrDefault/>
   </w:docDefaults>
-  <w:latentStyles w:defLockedState="0" w:defUIPriority="99" w:defSemiHidden="0" w:defUnhideWhenUsed="0" w:defQFormat="0" w:count="375">
+  <w:latentStyles w:defLockedState="0" w:defUIPriority="99" w:defSemiHidden="0" w:defUnhideWhenUsed="0" w:defQFormat="0" w:count="376">
     <w:lsdException w:name="Normal" w:uiPriority="0" w:qFormat="1"/>
     <w:lsdException w:name="heading 1" w:uiPriority="9" w:qFormat="1"/>
     <w:lsdException w:name="heading 2" w:semiHidden="1" w:uiPriority="9" w:unhideWhenUsed="1" w:qFormat="1"/>
@@ -2190,6 +2200,7 @@
     <w:lsdException w:name="Smart Hyperlink" w:semiHidden="1" w:unhideWhenUsed="1"/>
     <w:lsdException w:name="Hashtag" w:semiHidden="1" w:unhideWhenUsed="1"/>
     <w:lsdException w:name="Unresolved Mention" w:semiHidden="1" w:unhideWhenUsed="1"/>
+    <w:lsdException w:name="Smart Link" w:semiHidden="1" w:unhideWhenUsed="1"/>
   </w:latentStyles>
   <w:style w:type="paragraph" w:default="1" w:styleId="Normal">
     <w:name w:val="Normal"/>

</xml_diff>